<commit_message>
Added baseline features for the Main Page and the Virtual Pantry.
</commit_message>
<xml_diff>
--- a/ProjectProposal.docx
+++ b/ProjectProposal.docx
@@ -3,13 +3,620 @@
 <w:document xmlns:wpc="http://schemas.microsoft.com/office/word/2010/wordprocessingCanvas" xmlns:cx="http://schemas.microsoft.com/office/drawing/2014/chartex" xmlns:cx1="http://schemas.microsoft.com/office/drawing/2015/9/8/chartex" xmlns:cx2="http://schemas.microsoft.com/office/drawing/2015/10/21/chartex" xmlns:cx3="http://schemas.microsoft.com/office/drawing/2016/5/9/chartex" xmlns:cx4="http://schemas.microsoft.com/office/drawing/2016/5/10/chartex" xmlns:cx5="http://schemas.microsoft.com/office/drawing/2016/5/11/chartex" xmlns:cx6="http://schemas.microsoft.com/office/drawing/2016/5/12/chartex" xmlns:cx7="http://schemas.microsoft.com/office/drawing/2016/5/13/chartex" xmlns:cx8="http://schemas.microsoft.com/office/drawing/2016/5/14/chartex" xmlns:mc="http://schemas.openxmlformats.org/markup-compatibility/2006" xmlns:aink="http://schemas.microsoft.com/office/drawing/2016/ink" xmlns:am3d="http://schemas.microsoft.com/office/drawing/2017/model3d" xmlns:o="urn:schemas-microsoft-com:office:office" xmlns:r="http://schemas.openxmlformats.org/officeDocument/2006/relationships" xmlns:m="http://schemas.openxmlformats.org/officeDocument/2006/math" xmlns:v="urn:schemas-microsoft-com:vml" xmlns:wp14="http://schemas.microsoft.com/office/word/2010/wordprocessingDrawing" xmlns:wp="http://schemas.openxmlformats.org/drawingml/2006/wordprocessingDrawing" xmlns:w10="urn:schemas-microsoft-com:office:word" xmlns:w="http://schemas.openxmlformats.org/wordprocessingml/2006/main" xmlns:w14="http://schemas.microsoft.com/office/word/2010/wordml" xmlns:w15="http://schemas.microsoft.com/office/word/2012/wordml" xmlns:w16cid="http://schemas.microsoft.com/office/word/2016/wordml/cid" xmlns:w16se="http://schemas.microsoft.com/office/word/2015/wordml/symex" xmlns:wpg="http://schemas.microsoft.com/office/word/2010/wordprocessingGroup" xmlns:wpi="http://schemas.microsoft.com/office/word/2010/wordprocessingInk" xmlns:wne="http://schemas.microsoft.com/office/word/2006/wordml" xmlns:wps="http://schemas.microsoft.com/office/word/2010/wordprocessingShape" mc:Ignorable="w14 w15 w16se w16cid wp14">
   <w:body>
     <w:p>
-      <w:r>
+      <w:pPr>
+        <w:spacing w:line="240" w:lineRule="auto"/>
+        <w:rPr>
+          <w:b/>
+          <w:sz w:val="40"/>
+          <w:szCs w:val="40"/>
+        </w:rPr>
+      </w:pPr>
+      <w:r>
+        <w:rPr>
+          <w:b/>
+          <w:sz w:val="40"/>
+          <w:szCs w:val="40"/>
+        </w:rPr>
         <w:t>Feature Outline:</w:t>
       </w:r>
     </w:p>
     <w:p>
+      <w:pPr>
+        <w:spacing w:line="240" w:lineRule="auto"/>
+        <w:rPr>
+          <w:sz w:val="24"/>
+          <w:szCs w:val="24"/>
+        </w:rPr>
+      </w:pPr>
+      <w:r>
+        <w:rPr>
+          <w:sz w:val="24"/>
+          <w:szCs w:val="24"/>
+        </w:rPr>
+        <w:t>I. Main Page</w:t>
+      </w:r>
+    </w:p>
+    <w:p>
+      <w:pPr>
+        <w:spacing w:line="240" w:lineRule="auto"/>
+        <w:rPr>
+          <w:sz w:val="24"/>
+          <w:szCs w:val="24"/>
+        </w:rPr>
+      </w:pPr>
+      <w:r>
+        <w:rPr>
+          <w:sz w:val="24"/>
+          <w:szCs w:val="24"/>
+        </w:rPr>
+        <w:t>1. The Main page will be the first screen that the user sees - H</w:t>
+      </w:r>
+    </w:p>
+    <w:p>
+      <w:pPr>
+        <w:spacing w:line="240" w:lineRule="auto"/>
+        <w:rPr>
+          <w:sz w:val="24"/>
+          <w:szCs w:val="24"/>
+        </w:rPr>
+      </w:pPr>
+      <w:r>
+        <w:rPr>
+          <w:sz w:val="24"/>
+          <w:szCs w:val="24"/>
+        </w:rPr>
+        <w:tab/>
+        <w:t>1.1 The main page will allow the user to either go to their Virtual Pantry or Recipe finder - H</w:t>
+      </w:r>
+    </w:p>
+    <w:p>
+      <w:pPr>
+        <w:spacing w:line="240" w:lineRule="auto"/>
+        <w:rPr>
+          <w:sz w:val="24"/>
+          <w:szCs w:val="24"/>
+        </w:rPr>
+      </w:pPr>
+      <w:r>
+        <w:rPr>
+          <w:sz w:val="24"/>
+          <w:szCs w:val="24"/>
+        </w:rPr>
+        <w:tab/>
+        <w:t xml:space="preserve">1.2 The main page will have a </w:t>
+      </w:r>
+      <w:r>
+        <w:rPr>
+          <w:sz w:val="24"/>
+          <w:szCs w:val="24"/>
+        </w:rPr>
+        <w:t>drop-down</w:t>
+      </w:r>
+      <w:r>
+        <w:rPr>
+          <w:sz w:val="24"/>
+          <w:szCs w:val="24"/>
+        </w:rPr>
+        <w:t xml:space="preserve"> tab/menu that the user will have a variety of options to choose from </w:t>
+      </w:r>
+      <w:r>
+        <w:rPr>
+          <w:sz w:val="24"/>
+          <w:szCs w:val="24"/>
+        </w:rPr>
+        <w:t>–</w:t>
+      </w:r>
+      <w:r>
+        <w:rPr>
+          <w:sz w:val="24"/>
+          <w:szCs w:val="24"/>
+        </w:rPr>
+        <w:t xml:space="preserve"> H</w:t>
+      </w:r>
+    </w:p>
+    <w:p>
+      <w:pPr>
+        <w:spacing w:line="240" w:lineRule="auto"/>
+        <w:ind w:firstLine="720"/>
+        <w:rPr>
+          <w:sz w:val="24"/>
+          <w:szCs w:val="24"/>
+        </w:rPr>
+      </w:pPr>
+      <w:r>
+        <w:rPr>
+          <w:sz w:val="24"/>
+          <w:szCs w:val="24"/>
+        </w:rPr>
+        <w:t>1.2.1 This menu will allow the user to login/logout, see settings and have quick access to reci</w:t>
+      </w:r>
+      <w:r>
+        <w:rPr>
+          <w:sz w:val="24"/>
+          <w:szCs w:val="24"/>
+        </w:rPr>
+        <w:t>pe</w:t>
+      </w:r>
+      <w:r>
+        <w:rPr>
+          <w:sz w:val="24"/>
+          <w:szCs w:val="24"/>
+        </w:rPr>
+        <w:t xml:space="preserve">s or pantry - H </w:t>
+      </w:r>
+    </w:p>
+    <w:p>
+      <w:pPr>
+        <w:spacing w:line="240" w:lineRule="auto"/>
+        <w:rPr>
+          <w:sz w:val="24"/>
+          <w:szCs w:val="24"/>
+        </w:rPr>
+      </w:pPr>
+      <w:r>
+        <w:rPr>
+          <w:sz w:val="24"/>
+          <w:szCs w:val="24"/>
+        </w:rPr>
+        <w:tab/>
+      </w:r>
+      <w:r>
+        <w:rPr>
+          <w:sz w:val="24"/>
+          <w:szCs w:val="24"/>
+        </w:rPr>
+        <w:tab/>
+        <w:t xml:space="preserve">1.2.2 The settings tabs will have </w:t>
+      </w:r>
+    </w:p>
+    <w:p>
+      <w:pPr>
+        <w:spacing w:line="240" w:lineRule="auto"/>
+        <w:rPr>
+          <w:sz w:val="24"/>
+          <w:szCs w:val="24"/>
+        </w:rPr>
+      </w:pPr>
+      <w:r>
+        <w:rPr>
+          <w:sz w:val="24"/>
+          <w:szCs w:val="24"/>
+        </w:rPr>
+        <w:tab/>
+        <w:t xml:space="preserve">1.3 The main page can be customizable </w:t>
+      </w:r>
+      <w:r>
+        <w:rPr>
+          <w:sz w:val="24"/>
+          <w:szCs w:val="24"/>
+        </w:rPr>
+        <w:t>–</w:t>
+      </w:r>
+      <w:r>
+        <w:rPr>
+          <w:sz w:val="24"/>
+          <w:szCs w:val="24"/>
+        </w:rPr>
+        <w:t xml:space="preserve"> L</w:t>
+      </w:r>
+    </w:p>
+    <w:p>
+      <w:pPr>
+        <w:spacing w:line="240" w:lineRule="auto"/>
+        <w:rPr>
+          <w:sz w:val="24"/>
+          <w:szCs w:val="24"/>
+        </w:rPr>
+      </w:pPr>
+      <w:r>
+        <w:rPr>
+          <w:sz w:val="24"/>
+          <w:szCs w:val="24"/>
+        </w:rPr>
+        <w:tab/>
+      </w:r>
+      <w:r>
+        <w:rPr>
+          <w:sz w:val="24"/>
+          <w:szCs w:val="24"/>
+        </w:rPr>
+        <w:tab/>
+        <w:t xml:space="preserve">1.3.1 The system will allow the user </w:t>
+      </w:r>
+      <w:r>
+        <w:rPr>
+          <w:sz w:val="24"/>
+          <w:szCs w:val="24"/>
+        </w:rPr>
+        <w:t>to</w:t>
+      </w:r>
+      <w:r>
+        <w:rPr>
+          <w:sz w:val="24"/>
+          <w:szCs w:val="24"/>
+        </w:rPr>
+        <w:t xml:space="preserve"> choose from a selection of themes - L</w:t>
+      </w:r>
+    </w:p>
+    <w:p>
+      <w:pPr>
+        <w:spacing w:line="240" w:lineRule="auto"/>
+        <w:rPr>
+          <w:sz w:val="24"/>
+          <w:szCs w:val="24"/>
+        </w:rPr>
+      </w:pPr>
+    </w:p>
+    <w:p>
+      <w:pPr>
+        <w:spacing w:line="240" w:lineRule="auto"/>
+        <w:rPr>
+          <w:sz w:val="24"/>
+          <w:szCs w:val="24"/>
+        </w:rPr>
+      </w:pPr>
+      <w:r>
+        <w:rPr>
+          <w:sz w:val="24"/>
+          <w:szCs w:val="24"/>
+        </w:rPr>
+        <w:t>II. Virtual Pantry</w:t>
+      </w:r>
+    </w:p>
+    <w:p>
+      <w:pPr>
+        <w:spacing w:line="240" w:lineRule="auto"/>
+        <w:rPr>
+          <w:sz w:val="24"/>
+          <w:szCs w:val="24"/>
+        </w:rPr>
+      </w:pPr>
+      <w:r>
+        <w:rPr>
+          <w:sz w:val="24"/>
+          <w:szCs w:val="24"/>
+        </w:rPr>
+        <w:t>2</w:t>
+      </w:r>
+      <w:r>
+        <w:rPr>
+          <w:sz w:val="24"/>
+          <w:szCs w:val="24"/>
+        </w:rPr>
+        <w:t>. The Vir</w:t>
+      </w:r>
+      <w:r>
+        <w:rPr>
+          <w:sz w:val="24"/>
+          <w:szCs w:val="24"/>
+        </w:rPr>
+        <w:t>tu</w:t>
+      </w:r>
+      <w:r>
+        <w:rPr>
+          <w:sz w:val="24"/>
+          <w:szCs w:val="24"/>
+        </w:rPr>
+        <w:t>al</w:t>
+      </w:r>
+      <w:r>
+        <w:rPr>
+          <w:sz w:val="24"/>
+          <w:szCs w:val="24"/>
+        </w:rPr>
+        <w:t xml:space="preserve"> </w:t>
+      </w:r>
+      <w:r>
+        <w:rPr>
+          <w:sz w:val="24"/>
+          <w:szCs w:val="24"/>
+        </w:rPr>
+        <w:t xml:space="preserve">Pantry page will be the first screen the user sees when brought to the pantry </w:t>
+      </w:r>
+      <w:r>
+        <w:rPr>
+          <w:sz w:val="24"/>
+          <w:szCs w:val="24"/>
+        </w:rPr>
+        <w:t>–</w:t>
+      </w:r>
+      <w:r>
+        <w:rPr>
+          <w:sz w:val="24"/>
+          <w:szCs w:val="24"/>
+        </w:rPr>
+        <w:t xml:space="preserve"> H</w:t>
+      </w:r>
+    </w:p>
+    <w:p>
+      <w:pPr>
+        <w:spacing w:line="240" w:lineRule="auto"/>
+        <w:ind w:firstLine="720"/>
+        <w:rPr>
+          <w:sz w:val="24"/>
+          <w:szCs w:val="24"/>
+        </w:rPr>
+      </w:pPr>
+      <w:r>
+        <w:rPr>
+          <w:sz w:val="24"/>
+          <w:szCs w:val="24"/>
+        </w:rPr>
+        <w:t>2</w:t>
+      </w:r>
+      <w:r>
+        <w:rPr>
+          <w:sz w:val="24"/>
+          <w:szCs w:val="24"/>
+        </w:rPr>
+        <w:t xml:space="preserve">.1 The main pantry page will show what you have in your pantry on startup </w:t>
+      </w:r>
+      <w:r>
+        <w:rPr>
+          <w:sz w:val="24"/>
+          <w:szCs w:val="24"/>
+        </w:rPr>
+        <w:t>–</w:t>
+      </w:r>
+      <w:r>
+        <w:rPr>
+          <w:sz w:val="24"/>
+          <w:szCs w:val="24"/>
+        </w:rPr>
+        <w:t xml:space="preserve"> H</w:t>
+      </w:r>
+    </w:p>
+    <w:p>
+      <w:pPr>
+        <w:spacing w:line="240" w:lineRule="auto"/>
+        <w:ind w:left="720"/>
+        <w:rPr>
+          <w:sz w:val="24"/>
+          <w:szCs w:val="24"/>
+        </w:rPr>
+      </w:pPr>
+      <w:r>
+        <w:rPr>
+          <w:sz w:val="24"/>
+          <w:szCs w:val="24"/>
+        </w:rPr>
+        <w:t>2</w:t>
+      </w:r>
+      <w:r>
+        <w:rPr>
+          <w:sz w:val="24"/>
+          <w:szCs w:val="24"/>
+        </w:rPr>
+        <w:t>.2 The user can add items to their pantry from the add button - H</w:t>
+      </w:r>
+    </w:p>
+    <w:p>
+      <w:pPr>
+        <w:spacing w:line="240" w:lineRule="auto"/>
+        <w:rPr>
+          <w:sz w:val="24"/>
+          <w:szCs w:val="24"/>
+        </w:rPr>
+      </w:pPr>
+      <w:r>
+        <w:rPr>
+          <w:sz w:val="24"/>
+          <w:szCs w:val="24"/>
+        </w:rPr>
+        <w:tab/>
+      </w:r>
+      <w:r>
+        <w:rPr>
+          <w:sz w:val="24"/>
+          <w:szCs w:val="24"/>
+        </w:rPr>
+        <w:tab/>
+      </w:r>
+      <w:r>
+        <w:rPr>
+          <w:sz w:val="24"/>
+          <w:szCs w:val="24"/>
+        </w:rPr>
+        <w:t>2</w:t>
+      </w:r>
+      <w:r>
+        <w:rPr>
+          <w:sz w:val="24"/>
+          <w:szCs w:val="24"/>
+        </w:rPr>
+        <w:t>.2.1 The add button will let the user add items from either barcode or manual</w:t>
+      </w:r>
+      <w:r>
+        <w:rPr>
+          <w:sz w:val="24"/>
+          <w:szCs w:val="24"/>
+        </w:rPr>
+        <w:t>-</w:t>
+      </w:r>
+      <w:r>
+        <w:rPr>
+          <w:sz w:val="24"/>
+          <w:szCs w:val="24"/>
+        </w:rPr>
+        <w:t>H</w:t>
+      </w:r>
+    </w:p>
+    <w:p>
+      <w:pPr>
+        <w:spacing w:line="240" w:lineRule="auto"/>
+        <w:rPr>
+          <w:sz w:val="24"/>
+          <w:szCs w:val="24"/>
+        </w:rPr>
+      </w:pPr>
+      <w:r>
+        <w:rPr>
+          <w:sz w:val="24"/>
+          <w:szCs w:val="24"/>
+        </w:rPr>
+        <w:tab/>
+      </w:r>
+      <w:r>
+        <w:rPr>
+          <w:sz w:val="24"/>
+          <w:szCs w:val="24"/>
+        </w:rPr>
+        <w:tab/>
+      </w:r>
+      <w:r>
+        <w:rPr>
+          <w:sz w:val="24"/>
+          <w:szCs w:val="24"/>
+        </w:rPr>
+        <w:tab/>
+      </w:r>
+      <w:r>
+        <w:rPr>
+          <w:sz w:val="24"/>
+          <w:szCs w:val="24"/>
+        </w:rPr>
+        <w:t>2</w:t>
+      </w:r>
+      <w:r>
+        <w:rPr>
+          <w:sz w:val="24"/>
+          <w:szCs w:val="24"/>
+        </w:rPr>
+        <w:t xml:space="preserve">.2.1.1 Barcode will use </w:t>
+      </w:r>
+      <w:r>
+        <w:rPr>
+          <w:sz w:val="24"/>
+          <w:szCs w:val="24"/>
+        </w:rPr>
+        <w:t>user’s</w:t>
+      </w:r>
+      <w:r>
+        <w:rPr>
+          <w:sz w:val="24"/>
+          <w:szCs w:val="24"/>
+        </w:rPr>
+        <w:t xml:space="preserve"> camera to scan barcode and add to pantry-H</w:t>
+      </w:r>
+      <w:r>
+        <w:rPr>
+          <w:sz w:val="24"/>
+          <w:szCs w:val="24"/>
+        </w:rPr>
+        <w:tab/>
+      </w:r>
+      <w:r>
+        <w:rPr>
+          <w:sz w:val="24"/>
+          <w:szCs w:val="24"/>
+        </w:rPr>
+        <w:tab/>
+      </w:r>
+      <w:r>
+        <w:rPr>
+          <w:sz w:val="24"/>
+          <w:szCs w:val="24"/>
+        </w:rPr>
+        <w:tab/>
+      </w:r>
+      <w:r>
+        <w:rPr>
+          <w:sz w:val="24"/>
+          <w:szCs w:val="24"/>
+        </w:rPr>
+        <w:t>2</w:t>
+      </w:r>
+      <w:r>
+        <w:rPr>
+          <w:sz w:val="24"/>
+          <w:szCs w:val="24"/>
+        </w:rPr>
+        <w:t>.2.1.2 Once scanned user can input quantity of item just scanned - H</w:t>
+      </w:r>
+      <w:r>
+        <w:rPr>
+          <w:sz w:val="24"/>
+          <w:szCs w:val="24"/>
+        </w:rPr>
+        <w:tab/>
+        <w:t xml:space="preserve"> </w:t>
+      </w:r>
+      <w:r>
+        <w:rPr>
+          <w:sz w:val="24"/>
+          <w:szCs w:val="24"/>
+        </w:rPr>
+        <w:tab/>
+      </w:r>
+      <w:r>
+        <w:rPr>
+          <w:sz w:val="24"/>
+          <w:szCs w:val="24"/>
+        </w:rPr>
+        <w:tab/>
+      </w:r>
+      <w:r>
+        <w:rPr>
+          <w:sz w:val="24"/>
+          <w:szCs w:val="24"/>
+        </w:rPr>
+        <w:tab/>
+      </w:r>
+      <w:r>
+        <w:rPr>
+          <w:sz w:val="24"/>
+          <w:szCs w:val="24"/>
+        </w:rPr>
+        <w:t>2</w:t>
+      </w:r>
+      <w:r>
+        <w:rPr>
+          <w:sz w:val="24"/>
+          <w:szCs w:val="24"/>
+        </w:rPr>
+        <w:t>.2.1.3 Manual add will ask for name and quantity</w:t>
+      </w:r>
+    </w:p>
+    <w:p>
+      <w:pPr>
+        <w:spacing w:line="240" w:lineRule="auto"/>
+        <w:rPr>
+          <w:sz w:val="24"/>
+          <w:szCs w:val="24"/>
+        </w:rPr>
+      </w:pPr>
+      <w:r>
+        <w:rPr>
+          <w:sz w:val="24"/>
+          <w:szCs w:val="24"/>
+        </w:rPr>
+        <w:t>III. Recipe Finder</w:t>
+      </w:r>
+    </w:p>
+    <w:p>
+      <w:pPr>
+        <w:spacing w:line="240" w:lineRule="auto"/>
+        <w:rPr>
+          <w:sz w:val="24"/>
+          <w:szCs w:val="24"/>
+        </w:rPr>
+      </w:pPr>
+      <w:r>
+        <w:rPr>
+          <w:sz w:val="24"/>
+          <w:szCs w:val="24"/>
+        </w:rPr>
+        <w:t>3</w:t>
+      </w:r>
       <w:bookmarkStart w:id="0" w:name="_GoBack"/>
       <w:bookmarkEnd w:id="0"/>
+      <w:r>
+        <w:rPr>
+          <w:sz w:val="24"/>
+          <w:szCs w:val="24"/>
+        </w:rPr>
+        <w:t>.</w:t>
+      </w:r>
     </w:p>
     <w:sectPr>
       <w:pgSz w:w="12240" w:h="15840"/>
@@ -38,7 +645,7 @@
       </w:pPr>
     </w:pPrDefault>
   </w:docDefaults>
-  <w:latentStyles w:defLockedState="0" w:defUIPriority="99" w:defSemiHidden="0" w:defUnhideWhenUsed="0" w:defQFormat="0" w:count="377">
+  <w:latentStyles w:defLockedState="0" w:defUIPriority="99" w:defSemiHidden="0" w:defUnhideWhenUsed="0" w:defQFormat="0" w:count="375">
     <w:lsdException w:name="Normal" w:uiPriority="0" w:qFormat="1"/>
     <w:lsdException w:name="heading 1" w:uiPriority="9" w:qFormat="1"/>
     <w:lsdException w:name="heading 2" w:semiHidden="1" w:uiPriority="9" w:unhideWhenUsed="1" w:qFormat="1"/>
@@ -144,6 +751,7 @@
     <w:lsdException w:name="HTML Sample" w:semiHidden="1" w:unhideWhenUsed="1"/>
     <w:lsdException w:name="HTML Typewriter" w:semiHidden="1" w:unhideWhenUsed="1"/>
     <w:lsdException w:name="HTML Variable" w:semiHidden="1" w:unhideWhenUsed="1"/>
+    <w:lsdException w:name="Normal Table" w:semiHidden="1" w:unhideWhenUsed="1"/>
     <w:lsdException w:name="annotation subject" w:semiHidden="1" w:unhideWhenUsed="1"/>
     <w:lsdException w:name="No List" w:semiHidden="1" w:unhideWhenUsed="1"/>
     <w:lsdException w:name="Outline List 1" w:semiHidden="1" w:unhideWhenUsed="1"/>
@@ -190,8 +798,10 @@
     <w:lsdException w:name="Table Subtle 2" w:semiHidden="1" w:unhideWhenUsed="1"/>
     <w:lsdException w:name="Table Web 1" w:semiHidden="1" w:unhideWhenUsed="1"/>
     <w:lsdException w:name="Table Web 2" w:semiHidden="1" w:unhideWhenUsed="1"/>
+    <w:lsdException w:name="Table Web 3" w:semiHidden="1" w:unhideWhenUsed="1"/>
     <w:lsdException w:name="Balloon Text" w:semiHidden="1" w:unhideWhenUsed="1"/>
     <w:lsdException w:name="Table Grid" w:uiPriority="39"/>
+    <w:lsdException w:name="Table Theme" w:semiHidden="1" w:unhideWhenUsed="1"/>
     <w:lsdException w:name="Placeholder Text" w:semiHidden="1"/>
     <w:lsdException w:name="No Spacing" w:uiPriority="1" w:qFormat="1"/>
     <w:lsdException w:name="Light Shading" w:uiPriority="60"/>
@@ -411,8 +1021,6 @@
     <w:lsdException w:name="Smart Hyperlink" w:semiHidden="1" w:unhideWhenUsed="1"/>
     <w:lsdException w:name="Hashtag" w:semiHidden="1" w:unhideWhenUsed="1"/>
     <w:lsdException w:name="Unresolved Mention" w:semiHidden="1" w:unhideWhenUsed="1"/>
-    <w:lsdException w:name="Smart Link" w:semiHidden="1" w:unhideWhenUsed="1"/>
-    <w:lsdException w:name="Smart Link Error" w:semiHidden="1" w:unhideWhenUsed="1"/>
   </w:latentStyles>
   <w:style w:type="paragraph" w:default="1" w:styleId="Normal">
     <w:name w:val="Normal"/>
@@ -744,6 +1352,15 @@
 </file>
 
 <file path=customXml/item1.xml><?xml version="1.0" encoding="utf-8"?>
+<?mso-contentType ?>
+<FormTemplates xmlns="http://schemas.microsoft.com/sharepoint/v3/contenttype/forms">
+  <Display>DocumentLibraryForm</Display>
+  <Edit>DocumentLibraryForm</Edit>
+  <New>DocumentLibraryForm</New>
+</FormTemplates>
+</file>
+
+<file path=customXml/item2.xml><?xml version="1.0" encoding="utf-8"?>
 <ct:contentTypeSchema xmlns:ct="http://schemas.microsoft.com/office/2006/metadata/contentType" xmlns:ma="http://schemas.microsoft.com/office/2006/metadata/properties/metaAttributes" ct:_="" ma:_="" ma:contentTypeName="Document" ma:contentTypeID="0x010100793A49783486484F8324AC8F2E9A377C" ma:contentTypeVersion="9" ma:contentTypeDescription="Create a new document." ma:contentTypeScope="" ma:versionID="ac367884bba3f52896010ad9a0b34e3b">
   <xsd:schema xmlns:xsd="http://www.w3.org/2001/XMLSchema" xmlns:xs="http://www.w3.org/2001/XMLSchema" xmlns:p="http://schemas.microsoft.com/office/2006/metadata/properties" xmlns:ns3="57962714-3d15-4729-a146-863dbbc77e15" targetNamespace="http://schemas.microsoft.com/office/2006/metadata/properties" ma:root="true" ma:fieldsID="958c167ed29a10e49e6952f5264211de" ns3:_="">
     <xsd:import namespace="57962714-3d15-4729-a146-863dbbc77e15"/>
@@ -921,15 +1538,6 @@
 </ct:contentTypeSchema>
 </file>
 
-<file path=customXml/item2.xml><?xml version="1.0" encoding="utf-8"?>
-<?mso-contentType ?>
-<FormTemplates xmlns="http://schemas.microsoft.com/sharepoint/v3/contenttype/forms">
-  <Display>DocumentLibraryForm</Display>
-  <Edit>DocumentLibraryForm</Edit>
-  <New>DocumentLibraryForm</New>
-</FormTemplates>
-</file>
-
 <file path=customXml/item3.xml><?xml version="1.0" encoding="utf-8"?>
 <p:properties xmlns:p="http://schemas.microsoft.com/office/2006/metadata/properties" xmlns:xsi="http://www.w3.org/2001/XMLSchema-instance" xmlns:pc="http://schemas.microsoft.com/office/infopath/2007/PartnerControls">
   <documentManagement/>
@@ -937,6 +1545,14 @@
 </file>
 
 <file path=customXml/itemProps1.xml><?xml version="1.0" encoding="utf-8"?>
+<ds:datastoreItem xmlns:ds="http://schemas.openxmlformats.org/officeDocument/2006/customXml" ds:itemID="{49F89C58-2555-4E59-8EC0-2E852965C94E}">
+  <ds:schemaRefs>
+    <ds:schemaRef ds:uri="http://schemas.microsoft.com/sharepoint/v3/contenttype/forms"/>
+  </ds:schemaRefs>
+</ds:datastoreItem>
+</file>
+
+<file path=customXml/itemProps2.xml><?xml version="1.0" encoding="utf-8"?>
 <ds:datastoreItem xmlns:ds="http://schemas.openxmlformats.org/officeDocument/2006/customXml" ds:itemID="{41CE6B9A-3A83-443E-896E-72F28246AABE}">
   <ds:schemaRefs>
     <ds:schemaRef ds:uri="http://schemas.microsoft.com/office/2006/metadata/contentType"/>
@@ -954,14 +1570,6 @@
 </ds:datastoreItem>
 </file>
 
-<file path=customXml/itemProps2.xml><?xml version="1.0" encoding="utf-8"?>
-<ds:datastoreItem xmlns:ds="http://schemas.openxmlformats.org/officeDocument/2006/customXml" ds:itemID="{49F89C58-2555-4E59-8EC0-2E852965C94E}">
-  <ds:schemaRefs>
-    <ds:schemaRef ds:uri="http://schemas.microsoft.com/sharepoint/v3/contenttype/forms"/>
-  </ds:schemaRefs>
-</ds:datastoreItem>
-</file>
-
 <file path=customXml/itemProps3.xml><?xml version="1.0" encoding="utf-8"?>
 <ds:datastoreItem xmlns:ds="http://schemas.openxmlformats.org/officeDocument/2006/customXml" ds:itemID="{B269B2B7-D1A8-449A-AC08-E1041CBBEBBD}">
   <ds:schemaRefs>

</xml_diff>

<commit_message>
Added to III. Recipe Finder. Added Account and database sections
</commit_message>
<xml_diff>
--- a/ProjectProposal.docx
+++ b/ProjectProposal.docx
@@ -166,8 +166,24 @@
           <w:szCs w:val="24"/>
         </w:rPr>
         <w:tab/>
-        <w:t xml:space="preserve">1.2.2 The settings tabs will have </w:t>
-      </w:r>
+        <w:t xml:space="preserve">1.2.2 The settings tabs will </w:t>
+      </w:r>
+      <w:proofErr w:type="gramStart"/>
+      <w:r>
+        <w:rPr>
+          <w:sz w:val="24"/>
+          <w:szCs w:val="24"/>
+        </w:rPr>
+        <w:t xml:space="preserve">have </w:t>
+      </w:r>
+      <w:r>
+        <w:rPr>
+          <w:sz w:val="24"/>
+          <w:szCs w:val="24"/>
+        </w:rPr>
+        <w:t>???</w:t>
+      </w:r>
+      <w:proofErr w:type="gramEnd"/>
     </w:p>
     <w:p>
       <w:pPr>
@@ -246,376 +262,1006 @@
           <w:szCs w:val="24"/>
         </w:rPr>
       </w:pPr>
-    </w:p>
-    <w:p>
-      <w:pPr>
-        <w:spacing w:line="240" w:lineRule="auto"/>
-        <w:rPr>
-          <w:sz w:val="24"/>
-          <w:szCs w:val="24"/>
-        </w:rPr>
-      </w:pPr>
-      <w:r>
-        <w:rPr>
-          <w:sz w:val="24"/>
-          <w:szCs w:val="24"/>
-        </w:rPr>
-        <w:t>II. Virtual Pantry</w:t>
-      </w:r>
-    </w:p>
-    <w:p>
-      <w:pPr>
-        <w:spacing w:line="240" w:lineRule="auto"/>
-        <w:rPr>
-          <w:sz w:val="24"/>
-          <w:szCs w:val="24"/>
-        </w:rPr>
-      </w:pPr>
-      <w:r>
-        <w:rPr>
-          <w:sz w:val="24"/>
-          <w:szCs w:val="24"/>
-        </w:rPr>
-        <w:t>2</w:t>
-      </w:r>
-      <w:r>
-        <w:rPr>
-          <w:sz w:val="24"/>
-          <w:szCs w:val="24"/>
-        </w:rPr>
-        <w:t>. The Vir</w:t>
-      </w:r>
-      <w:r>
-        <w:rPr>
-          <w:sz w:val="24"/>
-          <w:szCs w:val="24"/>
-        </w:rPr>
-        <w:t>tu</w:t>
-      </w:r>
-      <w:r>
-        <w:rPr>
-          <w:sz w:val="24"/>
-          <w:szCs w:val="24"/>
-        </w:rPr>
-        <w:t>al</w:t>
-      </w:r>
-      <w:r>
-        <w:rPr>
-          <w:sz w:val="24"/>
-          <w:szCs w:val="24"/>
-        </w:rPr>
-        <w:t xml:space="preserve"> </w:t>
-      </w:r>
-      <w:r>
-        <w:rPr>
-          <w:sz w:val="24"/>
-          <w:szCs w:val="24"/>
-        </w:rPr>
-        <w:t xml:space="preserve">Pantry page will be the first screen the user sees when brought to the pantry </w:t>
-      </w:r>
-      <w:r>
-        <w:rPr>
-          <w:sz w:val="24"/>
-          <w:szCs w:val="24"/>
-        </w:rPr>
-        <w:t>–</w:t>
-      </w:r>
-      <w:r>
-        <w:rPr>
-          <w:sz w:val="24"/>
-          <w:szCs w:val="24"/>
-        </w:rPr>
-        <w:t xml:space="preserve"> H</w:t>
-      </w:r>
-    </w:p>
-    <w:p>
-      <w:pPr>
-        <w:spacing w:line="240" w:lineRule="auto"/>
-        <w:ind w:firstLine="720"/>
-        <w:rPr>
-          <w:sz w:val="24"/>
-          <w:szCs w:val="24"/>
-        </w:rPr>
-      </w:pPr>
-      <w:r>
-        <w:rPr>
-          <w:sz w:val="24"/>
-          <w:szCs w:val="24"/>
-        </w:rPr>
-        <w:t>2</w:t>
-      </w:r>
-      <w:r>
-        <w:rPr>
-          <w:sz w:val="24"/>
-          <w:szCs w:val="24"/>
-        </w:rPr>
-        <w:t xml:space="preserve">.1 The main pantry page will show what you have in your pantry on startup </w:t>
-      </w:r>
-      <w:r>
-        <w:rPr>
-          <w:sz w:val="24"/>
-          <w:szCs w:val="24"/>
-        </w:rPr>
-        <w:t>–</w:t>
-      </w:r>
-      <w:r>
-        <w:rPr>
-          <w:sz w:val="24"/>
-          <w:szCs w:val="24"/>
-        </w:rPr>
-        <w:t xml:space="preserve"> H</w:t>
-      </w:r>
-    </w:p>
-    <w:p>
-      <w:pPr>
-        <w:spacing w:line="240" w:lineRule="auto"/>
-        <w:ind w:left="720"/>
-        <w:rPr>
-          <w:sz w:val="24"/>
-          <w:szCs w:val="24"/>
-        </w:rPr>
-      </w:pPr>
-      <w:r>
-        <w:rPr>
-          <w:sz w:val="24"/>
-          <w:szCs w:val="24"/>
-        </w:rPr>
-        <w:t>2</w:t>
-      </w:r>
-      <w:r>
-        <w:rPr>
-          <w:sz w:val="24"/>
-          <w:szCs w:val="24"/>
-        </w:rPr>
-        <w:t>.2 The user can add items to their pantry from the add button - H</w:t>
-      </w:r>
-    </w:p>
-    <w:p>
-      <w:pPr>
-        <w:spacing w:line="240" w:lineRule="auto"/>
-        <w:rPr>
-          <w:sz w:val="24"/>
-          <w:szCs w:val="24"/>
-        </w:rPr>
-      </w:pPr>
-      <w:r>
-        <w:rPr>
-          <w:sz w:val="24"/>
-          <w:szCs w:val="24"/>
-        </w:rPr>
-        <w:tab/>
-      </w:r>
-      <w:r>
-        <w:rPr>
-          <w:sz w:val="24"/>
-          <w:szCs w:val="24"/>
-        </w:rPr>
-        <w:tab/>
-      </w:r>
-      <w:r>
-        <w:rPr>
-          <w:sz w:val="24"/>
-          <w:szCs w:val="24"/>
-        </w:rPr>
-        <w:t>2</w:t>
-      </w:r>
-      <w:r>
-        <w:rPr>
-          <w:sz w:val="24"/>
-          <w:szCs w:val="24"/>
-        </w:rPr>
-        <w:t>.2.1 The add button will let the user add items from either barcode or manual</w:t>
-      </w:r>
-      <w:r>
-        <w:rPr>
-          <w:sz w:val="24"/>
-          <w:szCs w:val="24"/>
-        </w:rPr>
-        <w:t>-</w:t>
-      </w:r>
-      <w:r>
-        <w:rPr>
-          <w:sz w:val="24"/>
-          <w:szCs w:val="24"/>
-        </w:rPr>
-        <w:t>H</w:t>
-      </w:r>
-    </w:p>
-    <w:p>
-      <w:pPr>
-        <w:spacing w:line="240" w:lineRule="auto"/>
-        <w:rPr>
-          <w:sz w:val="24"/>
-          <w:szCs w:val="24"/>
-        </w:rPr>
-      </w:pPr>
-      <w:r>
-        <w:rPr>
-          <w:sz w:val="24"/>
-          <w:szCs w:val="24"/>
-        </w:rPr>
-        <w:tab/>
-      </w:r>
-      <w:r>
-        <w:rPr>
-          <w:sz w:val="24"/>
-          <w:szCs w:val="24"/>
-        </w:rPr>
-        <w:tab/>
-      </w:r>
-      <w:r>
-        <w:rPr>
-          <w:sz w:val="24"/>
-          <w:szCs w:val="24"/>
-        </w:rPr>
-        <w:tab/>
-      </w:r>
-      <w:r>
-        <w:rPr>
-          <w:sz w:val="24"/>
-          <w:szCs w:val="24"/>
-        </w:rPr>
-        <w:t>2</w:t>
-      </w:r>
-      <w:r>
-        <w:rPr>
-          <w:sz w:val="24"/>
-          <w:szCs w:val="24"/>
-        </w:rPr>
-        <w:t xml:space="preserve">.2.1.1 Barcode will use </w:t>
-      </w:r>
-      <w:r>
-        <w:rPr>
-          <w:sz w:val="24"/>
-          <w:szCs w:val="24"/>
-        </w:rPr>
-        <w:t>user’s</w:t>
-      </w:r>
-      <w:r>
-        <w:rPr>
-          <w:sz w:val="24"/>
-          <w:szCs w:val="24"/>
-        </w:rPr>
-        <w:t xml:space="preserve"> camera to scan barcode and add to pantry-H</w:t>
-      </w:r>
-      <w:r>
-        <w:rPr>
-          <w:sz w:val="24"/>
-          <w:szCs w:val="24"/>
-        </w:rPr>
-        <w:tab/>
-      </w:r>
-      <w:r>
-        <w:rPr>
-          <w:sz w:val="24"/>
-          <w:szCs w:val="24"/>
-        </w:rPr>
-        <w:tab/>
-      </w:r>
-      <w:r>
-        <w:rPr>
-          <w:sz w:val="24"/>
-          <w:szCs w:val="24"/>
-        </w:rPr>
-        <w:tab/>
-      </w:r>
-      <w:r>
-        <w:rPr>
-          <w:sz w:val="24"/>
-          <w:szCs w:val="24"/>
-        </w:rPr>
-        <w:t>2</w:t>
-      </w:r>
-      <w:r>
-        <w:rPr>
-          <w:sz w:val="24"/>
-          <w:szCs w:val="24"/>
-        </w:rPr>
-        <w:t>.2.1.2 Once scanned user can input quantity of item just scanned - H</w:t>
-      </w:r>
-      <w:r>
-        <w:rPr>
-          <w:sz w:val="24"/>
-          <w:szCs w:val="24"/>
-        </w:rPr>
-        <w:tab/>
-        <w:t xml:space="preserve"> </w:t>
-      </w:r>
-      <w:r>
-        <w:rPr>
-          <w:sz w:val="24"/>
-          <w:szCs w:val="24"/>
-        </w:rPr>
-        <w:tab/>
-      </w:r>
-      <w:r>
-        <w:rPr>
-          <w:sz w:val="24"/>
-          <w:szCs w:val="24"/>
-        </w:rPr>
-        <w:tab/>
-      </w:r>
-      <w:r>
-        <w:rPr>
-          <w:sz w:val="24"/>
-          <w:szCs w:val="24"/>
-        </w:rPr>
-        <w:tab/>
-      </w:r>
-      <w:r>
-        <w:rPr>
-          <w:sz w:val="24"/>
-          <w:szCs w:val="24"/>
-        </w:rPr>
-        <w:t>2</w:t>
-      </w:r>
-      <w:r>
-        <w:rPr>
-          <w:sz w:val="24"/>
-          <w:szCs w:val="24"/>
-        </w:rPr>
-        <w:t>.2.1.3 Manual add will ask for name and quantity</w:t>
-      </w:r>
-    </w:p>
-    <w:p>
-      <w:pPr>
-        <w:spacing w:line="240" w:lineRule="auto"/>
-        <w:rPr>
-          <w:sz w:val="24"/>
-          <w:szCs w:val="24"/>
-        </w:rPr>
-      </w:pPr>
-      <w:r>
-        <w:rPr>
-          <w:sz w:val="24"/>
-          <w:szCs w:val="24"/>
-        </w:rPr>
-        <w:t>III. Recipe Finder</w:t>
-      </w:r>
-    </w:p>
-    <w:p>
-      <w:pPr>
-        <w:spacing w:line="240" w:lineRule="auto"/>
-        <w:rPr>
-          <w:sz w:val="24"/>
-          <w:szCs w:val="24"/>
-        </w:rPr>
-      </w:pPr>
-      <w:r>
-        <w:rPr>
-          <w:sz w:val="24"/>
-          <w:szCs w:val="24"/>
-        </w:rPr>
-        <w:t>3</w:t>
-      </w:r>
       <w:bookmarkStart w:id="0" w:name="_GoBack"/>
       <w:bookmarkEnd w:id="0"/>
-      <w:r>
-        <w:rPr>
-          <w:sz w:val="24"/>
-          <w:szCs w:val="24"/>
-        </w:rPr>
-        <w:t>.</w:t>
+    </w:p>
+    <w:p>
+      <w:pPr>
+        <w:spacing w:line="240" w:lineRule="auto"/>
+        <w:rPr>
+          <w:sz w:val="24"/>
+          <w:szCs w:val="24"/>
+        </w:rPr>
+      </w:pPr>
+      <w:r>
+        <w:rPr>
+          <w:sz w:val="24"/>
+          <w:szCs w:val="24"/>
+        </w:rPr>
+        <w:t>II. Virtual Pantry</w:t>
+      </w:r>
+    </w:p>
+    <w:p>
+      <w:pPr>
+        <w:spacing w:line="240" w:lineRule="auto"/>
+        <w:rPr>
+          <w:sz w:val="24"/>
+          <w:szCs w:val="24"/>
+        </w:rPr>
+      </w:pPr>
+      <w:r>
+        <w:rPr>
+          <w:sz w:val="24"/>
+          <w:szCs w:val="24"/>
+        </w:rPr>
+        <w:t>2</w:t>
+      </w:r>
+      <w:r>
+        <w:rPr>
+          <w:sz w:val="24"/>
+          <w:szCs w:val="24"/>
+        </w:rPr>
+        <w:t>. The Vir</w:t>
+      </w:r>
+      <w:r>
+        <w:rPr>
+          <w:sz w:val="24"/>
+          <w:szCs w:val="24"/>
+        </w:rPr>
+        <w:t>tu</w:t>
+      </w:r>
+      <w:r>
+        <w:rPr>
+          <w:sz w:val="24"/>
+          <w:szCs w:val="24"/>
+        </w:rPr>
+        <w:t>al</w:t>
+      </w:r>
+      <w:r>
+        <w:rPr>
+          <w:sz w:val="24"/>
+          <w:szCs w:val="24"/>
+        </w:rPr>
+        <w:t xml:space="preserve"> </w:t>
+      </w:r>
+      <w:r>
+        <w:rPr>
+          <w:sz w:val="24"/>
+          <w:szCs w:val="24"/>
+        </w:rPr>
+        <w:t xml:space="preserve">Pantry page will be the first screen the user sees when brought to the pantry </w:t>
+      </w:r>
+      <w:r>
+        <w:rPr>
+          <w:sz w:val="24"/>
+          <w:szCs w:val="24"/>
+        </w:rPr>
+        <w:t>–</w:t>
+      </w:r>
+      <w:r>
+        <w:rPr>
+          <w:sz w:val="24"/>
+          <w:szCs w:val="24"/>
+        </w:rPr>
+        <w:t xml:space="preserve"> H</w:t>
+      </w:r>
+    </w:p>
+    <w:p>
+      <w:pPr>
+        <w:spacing w:line="240" w:lineRule="auto"/>
+        <w:ind w:firstLine="720"/>
+        <w:rPr>
+          <w:sz w:val="24"/>
+          <w:szCs w:val="24"/>
+        </w:rPr>
+      </w:pPr>
+      <w:r>
+        <w:rPr>
+          <w:sz w:val="24"/>
+          <w:szCs w:val="24"/>
+        </w:rPr>
+        <w:t>2</w:t>
+      </w:r>
+      <w:r>
+        <w:rPr>
+          <w:sz w:val="24"/>
+          <w:szCs w:val="24"/>
+        </w:rPr>
+        <w:t xml:space="preserve">.1 The main pantry page will show what you have in your pantry on startup </w:t>
+      </w:r>
+      <w:r>
+        <w:rPr>
+          <w:sz w:val="24"/>
+          <w:szCs w:val="24"/>
+        </w:rPr>
+        <w:t>–</w:t>
+      </w:r>
+      <w:r>
+        <w:rPr>
+          <w:sz w:val="24"/>
+          <w:szCs w:val="24"/>
+        </w:rPr>
+        <w:t xml:space="preserve"> H</w:t>
+      </w:r>
+    </w:p>
+    <w:p>
+      <w:pPr>
+        <w:spacing w:line="240" w:lineRule="auto"/>
+        <w:ind w:left="720"/>
+        <w:rPr>
+          <w:sz w:val="24"/>
+          <w:szCs w:val="24"/>
+        </w:rPr>
+      </w:pPr>
+      <w:r>
+        <w:rPr>
+          <w:sz w:val="24"/>
+          <w:szCs w:val="24"/>
+        </w:rPr>
+        <w:t>2</w:t>
+      </w:r>
+      <w:r>
+        <w:rPr>
+          <w:sz w:val="24"/>
+          <w:szCs w:val="24"/>
+        </w:rPr>
+        <w:t>.2 The user can add items to their pantry from the add button - H</w:t>
+      </w:r>
+    </w:p>
+    <w:p>
+      <w:pPr>
+        <w:spacing w:line="240" w:lineRule="auto"/>
+        <w:rPr>
+          <w:sz w:val="24"/>
+          <w:szCs w:val="24"/>
+        </w:rPr>
+      </w:pPr>
+      <w:r>
+        <w:rPr>
+          <w:sz w:val="24"/>
+          <w:szCs w:val="24"/>
+        </w:rPr>
+        <w:tab/>
+      </w:r>
+      <w:r>
+        <w:rPr>
+          <w:sz w:val="24"/>
+          <w:szCs w:val="24"/>
+        </w:rPr>
+        <w:tab/>
+      </w:r>
+      <w:r>
+        <w:rPr>
+          <w:sz w:val="24"/>
+          <w:szCs w:val="24"/>
+        </w:rPr>
+        <w:t>2</w:t>
+      </w:r>
+      <w:r>
+        <w:rPr>
+          <w:sz w:val="24"/>
+          <w:szCs w:val="24"/>
+        </w:rPr>
+        <w:t>.2.1 The add button will let the user add items from either barcode or manual</w:t>
+      </w:r>
+      <w:r>
+        <w:rPr>
+          <w:sz w:val="24"/>
+          <w:szCs w:val="24"/>
+        </w:rPr>
+        <w:t>-</w:t>
+      </w:r>
+      <w:r>
+        <w:rPr>
+          <w:sz w:val="24"/>
+          <w:szCs w:val="24"/>
+        </w:rPr>
+        <w:t>H</w:t>
+      </w:r>
+    </w:p>
+    <w:p>
+      <w:pPr>
+        <w:spacing w:line="240" w:lineRule="auto"/>
+        <w:rPr>
+          <w:sz w:val="24"/>
+          <w:szCs w:val="24"/>
+        </w:rPr>
+      </w:pPr>
+      <w:r>
+        <w:rPr>
+          <w:sz w:val="24"/>
+          <w:szCs w:val="24"/>
+        </w:rPr>
+        <w:tab/>
+      </w:r>
+      <w:r>
+        <w:rPr>
+          <w:sz w:val="24"/>
+          <w:szCs w:val="24"/>
+        </w:rPr>
+        <w:tab/>
+      </w:r>
+      <w:r>
+        <w:rPr>
+          <w:sz w:val="24"/>
+          <w:szCs w:val="24"/>
+        </w:rPr>
+        <w:tab/>
+      </w:r>
+      <w:r>
+        <w:rPr>
+          <w:sz w:val="24"/>
+          <w:szCs w:val="24"/>
+        </w:rPr>
+        <w:t>2</w:t>
+      </w:r>
+      <w:r>
+        <w:rPr>
+          <w:sz w:val="24"/>
+          <w:szCs w:val="24"/>
+        </w:rPr>
+        <w:t xml:space="preserve">.2.1.1 Barcode will use </w:t>
+      </w:r>
+      <w:r>
+        <w:rPr>
+          <w:sz w:val="24"/>
+          <w:szCs w:val="24"/>
+        </w:rPr>
+        <w:t>user’s</w:t>
+      </w:r>
+      <w:r>
+        <w:rPr>
+          <w:sz w:val="24"/>
+          <w:szCs w:val="24"/>
+        </w:rPr>
+        <w:t xml:space="preserve"> camera to scan barcode and add to pantry-H</w:t>
+      </w:r>
+      <w:r>
+        <w:rPr>
+          <w:sz w:val="24"/>
+          <w:szCs w:val="24"/>
+        </w:rPr>
+        <w:tab/>
+      </w:r>
+      <w:r>
+        <w:rPr>
+          <w:sz w:val="24"/>
+          <w:szCs w:val="24"/>
+        </w:rPr>
+        <w:tab/>
+      </w:r>
+      <w:r>
+        <w:rPr>
+          <w:sz w:val="24"/>
+          <w:szCs w:val="24"/>
+        </w:rPr>
+        <w:tab/>
+      </w:r>
+      <w:r>
+        <w:rPr>
+          <w:sz w:val="24"/>
+          <w:szCs w:val="24"/>
+        </w:rPr>
+        <w:t>2</w:t>
+      </w:r>
+      <w:r>
+        <w:rPr>
+          <w:sz w:val="24"/>
+          <w:szCs w:val="24"/>
+        </w:rPr>
+        <w:t>.2.1.2 Once scanned user can input quantity of item just scanned - H</w:t>
+      </w:r>
+      <w:r>
+        <w:rPr>
+          <w:sz w:val="24"/>
+          <w:szCs w:val="24"/>
+        </w:rPr>
+        <w:tab/>
+        <w:t xml:space="preserve"> </w:t>
+      </w:r>
+      <w:r>
+        <w:rPr>
+          <w:sz w:val="24"/>
+          <w:szCs w:val="24"/>
+        </w:rPr>
+        <w:tab/>
+      </w:r>
+      <w:r>
+        <w:rPr>
+          <w:sz w:val="24"/>
+          <w:szCs w:val="24"/>
+        </w:rPr>
+        <w:tab/>
+      </w:r>
+      <w:r>
+        <w:rPr>
+          <w:sz w:val="24"/>
+          <w:szCs w:val="24"/>
+        </w:rPr>
+        <w:tab/>
+      </w:r>
+      <w:r>
+        <w:rPr>
+          <w:sz w:val="24"/>
+          <w:szCs w:val="24"/>
+        </w:rPr>
+        <w:t>2</w:t>
+      </w:r>
+      <w:r>
+        <w:rPr>
+          <w:sz w:val="24"/>
+          <w:szCs w:val="24"/>
+        </w:rPr>
+        <w:t>.2.1.3 Manual add will ask for name and quantity</w:t>
+      </w:r>
+    </w:p>
+    <w:p>
+      <w:pPr>
+        <w:spacing w:line="240" w:lineRule="auto"/>
+        <w:rPr>
+          <w:sz w:val="24"/>
+          <w:szCs w:val="24"/>
+        </w:rPr>
+      </w:pPr>
+      <w:r>
+        <w:rPr>
+          <w:sz w:val="24"/>
+          <w:szCs w:val="24"/>
+        </w:rPr>
+        <w:tab/>
+        <w:t>2.3 User can filter pantry</w:t>
+      </w:r>
+    </w:p>
+    <w:p>
+      <w:pPr>
+        <w:spacing w:line="240" w:lineRule="auto"/>
+        <w:rPr>
+          <w:sz w:val="24"/>
+          <w:szCs w:val="24"/>
+        </w:rPr>
+      </w:pPr>
+      <w:r>
+        <w:rPr>
+          <w:sz w:val="24"/>
+          <w:szCs w:val="24"/>
+        </w:rPr>
+        <w:t>III. Recipe Finder</w:t>
+      </w:r>
+    </w:p>
+    <w:p>
+      <w:pPr>
+        <w:spacing w:line="240" w:lineRule="auto"/>
+        <w:rPr>
+          <w:sz w:val="24"/>
+          <w:szCs w:val="24"/>
+        </w:rPr>
+      </w:pPr>
+      <w:r>
+        <w:rPr>
+          <w:sz w:val="24"/>
+          <w:szCs w:val="24"/>
+        </w:rPr>
+        <w:t>3.</w:t>
+      </w:r>
+      <w:r>
+        <w:rPr>
+          <w:sz w:val="24"/>
+          <w:szCs w:val="24"/>
+        </w:rPr>
+        <w:t xml:space="preserve"> </w:t>
+      </w:r>
+      <w:r>
+        <w:rPr>
+          <w:sz w:val="24"/>
+          <w:szCs w:val="24"/>
+        </w:rPr>
+        <w:t>Recipe finder main page description</w:t>
+      </w:r>
+    </w:p>
+    <w:p>
+      <w:pPr>
+        <w:spacing w:line="240" w:lineRule="auto"/>
+        <w:rPr>
+          <w:sz w:val="24"/>
+          <w:szCs w:val="24"/>
+        </w:rPr>
+      </w:pPr>
+      <w:r>
+        <w:rPr>
+          <w:sz w:val="24"/>
+          <w:szCs w:val="24"/>
+        </w:rPr>
+        <w:tab/>
+        <w:t xml:space="preserve">3.1 User can </w:t>
+      </w:r>
+    </w:p>
+    <w:p>
+      <w:pPr>
+        <w:spacing w:line="240" w:lineRule="auto"/>
+        <w:rPr>
+          <w:sz w:val="24"/>
+          <w:szCs w:val="24"/>
+        </w:rPr>
+      </w:pPr>
+      <w:r>
+        <w:rPr>
+          <w:sz w:val="24"/>
+          <w:szCs w:val="24"/>
+        </w:rPr>
+        <w:tab/>
+        <w:t>3.2 User can add recipes to the recipe database – H</w:t>
+      </w:r>
+    </w:p>
+    <w:p>
+      <w:pPr>
+        <w:spacing w:line="240" w:lineRule="auto"/>
+        <w:rPr>
+          <w:sz w:val="24"/>
+          <w:szCs w:val="24"/>
+        </w:rPr>
+      </w:pPr>
+      <w:r>
+        <w:rPr>
+          <w:sz w:val="24"/>
+          <w:szCs w:val="24"/>
+        </w:rPr>
+        <w:tab/>
+      </w:r>
+      <w:r>
+        <w:rPr>
+          <w:sz w:val="24"/>
+          <w:szCs w:val="24"/>
+        </w:rPr>
+        <w:tab/>
+        <w:t>3.2.1 User must include at least a name, description, ingredients (at least 2) and steps (at least 2) – M</w:t>
+      </w:r>
+    </w:p>
+    <w:p>
+      <w:pPr>
+        <w:spacing w:line="240" w:lineRule="auto"/>
+        <w:rPr>
+          <w:sz w:val="24"/>
+          <w:szCs w:val="24"/>
+        </w:rPr>
+      </w:pPr>
+      <w:r>
+        <w:rPr>
+          <w:sz w:val="24"/>
+          <w:szCs w:val="24"/>
+        </w:rPr>
+        <w:tab/>
+        <w:t>3.3 User can filter through recipes - H</w:t>
+      </w:r>
+    </w:p>
+    <w:p>
+      <w:pPr>
+        <w:spacing w:line="240" w:lineRule="auto"/>
+        <w:rPr>
+          <w:sz w:val="24"/>
+          <w:szCs w:val="24"/>
+        </w:rPr>
+      </w:pPr>
+      <w:r>
+        <w:rPr>
+          <w:sz w:val="24"/>
+          <w:szCs w:val="24"/>
+        </w:rPr>
+        <w:tab/>
+      </w:r>
+      <w:r>
+        <w:rPr>
+          <w:sz w:val="24"/>
+          <w:szCs w:val="24"/>
+        </w:rPr>
+        <w:tab/>
+        <w:t>3.3.1 User can filter through recipes given the are gluten free, vegan, vegetarian, etc. - H</w:t>
+      </w:r>
+    </w:p>
+    <w:p>
+      <w:pPr>
+        <w:spacing w:line="240" w:lineRule="auto"/>
+        <w:ind w:left="720" w:firstLine="720"/>
+        <w:rPr>
+          <w:sz w:val="24"/>
+          <w:szCs w:val="24"/>
+        </w:rPr>
+      </w:pPr>
+      <w:r>
+        <w:rPr>
+          <w:sz w:val="24"/>
+          <w:szCs w:val="24"/>
+        </w:rPr>
+        <w:lastRenderedPageBreak/>
+        <w:t>3.3.2 User can filter through recipes that also have the same ingredients that’s in their pantry – H</w:t>
+      </w:r>
+    </w:p>
+    <w:p>
+      <w:pPr>
+        <w:spacing w:line="240" w:lineRule="auto"/>
+        <w:ind w:left="720" w:firstLine="720"/>
+        <w:rPr>
+          <w:sz w:val="24"/>
+          <w:szCs w:val="24"/>
+        </w:rPr>
+      </w:pPr>
+    </w:p>
+    <w:p>
+      <w:pPr>
+        <w:spacing w:line="240" w:lineRule="auto"/>
+        <w:rPr>
+          <w:sz w:val="24"/>
+          <w:szCs w:val="24"/>
+        </w:rPr>
+      </w:pPr>
+      <w:r>
+        <w:rPr>
+          <w:sz w:val="24"/>
+          <w:szCs w:val="24"/>
+        </w:rPr>
+        <w:tab/>
+        <w:t>3.4 User can favorite recipes -M</w:t>
+      </w:r>
+    </w:p>
+    <w:p>
+      <w:pPr>
+        <w:spacing w:line="240" w:lineRule="auto"/>
+        <w:rPr>
+          <w:sz w:val="24"/>
+          <w:szCs w:val="24"/>
+        </w:rPr>
+      </w:pPr>
+      <w:r>
+        <w:rPr>
+          <w:sz w:val="24"/>
+          <w:szCs w:val="24"/>
+        </w:rPr>
+        <w:tab/>
+      </w:r>
+      <w:r>
+        <w:rPr>
+          <w:sz w:val="24"/>
+          <w:szCs w:val="24"/>
+        </w:rPr>
+        <w:tab/>
+        <w:t>3.4.1 Favorited recipes will show up in a favorited tab for the user</w:t>
+      </w:r>
+      <w:r>
+        <w:rPr>
+          <w:sz w:val="24"/>
+          <w:szCs w:val="24"/>
+        </w:rPr>
+        <w:t xml:space="preserve"> - M</w:t>
+      </w:r>
+    </w:p>
+    <w:p>
+      <w:pPr>
+        <w:spacing w:line="240" w:lineRule="auto"/>
+        <w:rPr>
+          <w:sz w:val="24"/>
+          <w:szCs w:val="24"/>
+        </w:rPr>
+      </w:pPr>
+      <w:r>
+        <w:rPr>
+          <w:sz w:val="24"/>
+          <w:szCs w:val="24"/>
+        </w:rPr>
+        <w:tab/>
+      </w:r>
+      <w:r>
+        <w:rPr>
+          <w:sz w:val="24"/>
+          <w:szCs w:val="24"/>
+        </w:rPr>
+        <w:tab/>
+        <w:t xml:space="preserve">3.4.2 Must have </w:t>
+      </w:r>
+      <w:proofErr w:type="gramStart"/>
+      <w:r>
+        <w:rPr>
+          <w:sz w:val="24"/>
+          <w:szCs w:val="24"/>
+        </w:rPr>
+        <w:t>a</w:t>
+      </w:r>
+      <w:proofErr w:type="gramEnd"/>
+      <w:r>
+        <w:rPr>
+          <w:sz w:val="24"/>
+          <w:szCs w:val="24"/>
+        </w:rPr>
+        <w:t xml:space="preserve"> account to favorite recipes</w:t>
+      </w:r>
+      <w:r>
+        <w:rPr>
+          <w:sz w:val="24"/>
+          <w:szCs w:val="24"/>
+        </w:rPr>
+        <w:t xml:space="preserve"> - M</w:t>
+      </w:r>
+      <w:r>
+        <w:rPr>
+          <w:sz w:val="24"/>
+          <w:szCs w:val="24"/>
+        </w:rPr>
+        <w:tab/>
+      </w:r>
+    </w:p>
+    <w:p>
+      <w:pPr>
+        <w:spacing w:line="240" w:lineRule="auto"/>
+        <w:rPr>
+          <w:sz w:val="24"/>
+          <w:szCs w:val="24"/>
+        </w:rPr>
+      </w:pPr>
+      <w:r>
+        <w:rPr>
+          <w:sz w:val="24"/>
+          <w:szCs w:val="24"/>
+        </w:rPr>
+        <w:t>IV. Account</w:t>
+      </w:r>
+    </w:p>
+    <w:p>
+      <w:pPr>
+        <w:spacing w:line="240" w:lineRule="auto"/>
+        <w:rPr>
+          <w:sz w:val="24"/>
+          <w:szCs w:val="24"/>
+        </w:rPr>
+      </w:pPr>
+      <w:r>
+        <w:rPr>
+          <w:sz w:val="24"/>
+          <w:szCs w:val="24"/>
+        </w:rPr>
+        <w:t xml:space="preserve">4. The user </w:t>
+      </w:r>
+      <w:r>
+        <w:rPr>
+          <w:sz w:val="24"/>
+          <w:szCs w:val="24"/>
+        </w:rPr>
+        <w:t>can create an account or be a guest account</w:t>
+      </w:r>
+    </w:p>
+    <w:p>
+      <w:pPr>
+        <w:spacing w:line="240" w:lineRule="auto"/>
+        <w:rPr>
+          <w:sz w:val="24"/>
+          <w:szCs w:val="24"/>
+        </w:rPr>
+      </w:pPr>
+      <w:r>
+        <w:rPr>
+          <w:sz w:val="24"/>
+          <w:szCs w:val="24"/>
+        </w:rPr>
+        <w:tab/>
+        <w:t>4.1 Created accounts will need an email and a password – H</w:t>
+      </w:r>
+    </w:p>
+    <w:p>
+      <w:pPr>
+        <w:spacing w:line="240" w:lineRule="auto"/>
+        <w:rPr>
+          <w:sz w:val="24"/>
+          <w:szCs w:val="24"/>
+        </w:rPr>
+      </w:pPr>
+      <w:r>
+        <w:rPr>
+          <w:sz w:val="24"/>
+          <w:szCs w:val="24"/>
+        </w:rPr>
+        <w:tab/>
+      </w:r>
+      <w:r>
+        <w:rPr>
+          <w:sz w:val="24"/>
+          <w:szCs w:val="24"/>
+        </w:rPr>
+        <w:tab/>
+        <w:t>4.1.2 Password must be at least 6 characters and include on capital letter - M</w:t>
+      </w:r>
+    </w:p>
+    <w:p>
+      <w:pPr>
+        <w:spacing w:line="240" w:lineRule="auto"/>
+        <w:rPr>
+          <w:sz w:val="24"/>
+          <w:szCs w:val="24"/>
+        </w:rPr>
+      </w:pPr>
+      <w:r>
+        <w:rPr>
+          <w:sz w:val="24"/>
+          <w:szCs w:val="24"/>
+        </w:rPr>
+        <w:t xml:space="preserve"> </w:t>
+      </w:r>
+      <w:r>
+        <w:rPr>
+          <w:sz w:val="24"/>
+          <w:szCs w:val="24"/>
+        </w:rPr>
+        <w:tab/>
+        <w:t>4.</w:t>
+      </w:r>
+      <w:r>
+        <w:rPr>
+          <w:sz w:val="24"/>
+          <w:szCs w:val="24"/>
+        </w:rPr>
+        <w:t>2</w:t>
+      </w:r>
+      <w:r>
+        <w:rPr>
+          <w:sz w:val="24"/>
+          <w:szCs w:val="24"/>
+        </w:rPr>
+        <w:t xml:space="preserve"> User will have settings</w:t>
+      </w:r>
+      <w:r>
+        <w:rPr>
+          <w:sz w:val="24"/>
+          <w:szCs w:val="24"/>
+        </w:rPr>
+        <w:t xml:space="preserve"> - H</w:t>
+      </w:r>
+    </w:p>
+    <w:p>
+      <w:pPr>
+        <w:spacing w:line="240" w:lineRule="auto"/>
+        <w:rPr>
+          <w:sz w:val="24"/>
+          <w:szCs w:val="24"/>
+        </w:rPr>
+      </w:pPr>
+      <w:r>
+        <w:rPr>
+          <w:sz w:val="24"/>
+          <w:szCs w:val="24"/>
+        </w:rPr>
+        <w:tab/>
+      </w:r>
+      <w:r>
+        <w:rPr>
+          <w:sz w:val="24"/>
+          <w:szCs w:val="24"/>
+        </w:rPr>
+        <w:tab/>
+      </w:r>
+      <w:r>
+        <w:rPr>
+          <w:sz w:val="24"/>
+          <w:szCs w:val="24"/>
+        </w:rPr>
+        <w:t>4.</w:t>
+      </w:r>
+      <w:r>
+        <w:rPr>
+          <w:sz w:val="24"/>
+          <w:szCs w:val="24"/>
+        </w:rPr>
+        <w:t>2</w:t>
+      </w:r>
+      <w:r>
+        <w:rPr>
+          <w:sz w:val="24"/>
+          <w:szCs w:val="24"/>
+        </w:rPr>
+        <w:t>.1 User can add allergies so only recipes they can eat will show up</w:t>
+      </w:r>
+      <w:r>
+        <w:rPr>
+          <w:sz w:val="24"/>
+          <w:szCs w:val="24"/>
+        </w:rPr>
+        <w:t xml:space="preserve"> - L</w:t>
+      </w:r>
+    </w:p>
+    <w:p>
+      <w:pPr>
+        <w:spacing w:line="240" w:lineRule="auto"/>
+        <w:rPr>
+          <w:sz w:val="24"/>
+          <w:szCs w:val="24"/>
+        </w:rPr>
+      </w:pPr>
+      <w:r>
+        <w:rPr>
+          <w:sz w:val="24"/>
+          <w:szCs w:val="24"/>
+        </w:rPr>
+        <w:tab/>
+      </w:r>
+      <w:r>
+        <w:rPr>
+          <w:sz w:val="24"/>
+          <w:szCs w:val="24"/>
+        </w:rPr>
+        <w:tab/>
+        <w:t xml:space="preserve">4.2.2 User can add food preferences such as vegan, </w:t>
+      </w:r>
+      <w:proofErr w:type="gramStart"/>
+      <w:r>
+        <w:rPr>
+          <w:sz w:val="24"/>
+          <w:szCs w:val="24"/>
+        </w:rPr>
+        <w:t>vegetarian ,</w:t>
+      </w:r>
+      <w:proofErr w:type="gramEnd"/>
+      <w:r>
+        <w:rPr>
+          <w:sz w:val="24"/>
+          <w:szCs w:val="24"/>
+        </w:rPr>
+        <w:t xml:space="preserve"> etc. – L</w:t>
+      </w:r>
+    </w:p>
+    <w:p>
+      <w:pPr>
+        <w:spacing w:line="240" w:lineRule="auto"/>
+        <w:rPr>
+          <w:sz w:val="24"/>
+          <w:szCs w:val="24"/>
+        </w:rPr>
+      </w:pPr>
+      <w:r>
+        <w:rPr>
+          <w:sz w:val="24"/>
+          <w:szCs w:val="24"/>
+        </w:rPr>
+        <w:tab/>
+      </w:r>
+    </w:p>
+    <w:p>
+      <w:pPr>
+        <w:spacing w:line="240" w:lineRule="auto"/>
+        <w:rPr>
+          <w:sz w:val="24"/>
+          <w:szCs w:val="24"/>
+        </w:rPr>
+      </w:pPr>
+      <w:r>
+        <w:rPr>
+          <w:sz w:val="24"/>
+          <w:szCs w:val="24"/>
+        </w:rPr>
+        <w:t>V. Database</w:t>
+      </w:r>
+    </w:p>
+    <w:p>
+      <w:pPr>
+        <w:spacing w:line="240" w:lineRule="auto"/>
+        <w:rPr>
+          <w:sz w:val="24"/>
+          <w:szCs w:val="24"/>
+        </w:rPr>
+      </w:pPr>
+      <w:r>
+        <w:rPr>
+          <w:sz w:val="24"/>
+          <w:szCs w:val="24"/>
+        </w:rPr>
+        <w:t>5. Data base will consist of 3 parts</w:t>
+      </w:r>
+    </w:p>
+    <w:p>
+      <w:pPr>
+        <w:spacing w:line="240" w:lineRule="auto"/>
+        <w:rPr>
+          <w:sz w:val="24"/>
+          <w:szCs w:val="24"/>
+        </w:rPr>
+      </w:pPr>
+      <w:r>
+        <w:rPr>
+          <w:sz w:val="24"/>
+          <w:szCs w:val="24"/>
+        </w:rPr>
+        <w:tab/>
+        <w:t>5.1 Ingredient database - H</w:t>
+      </w:r>
+    </w:p>
+    <w:p>
+      <w:pPr>
+        <w:spacing w:line="240" w:lineRule="auto"/>
+        <w:rPr>
+          <w:sz w:val="24"/>
+          <w:szCs w:val="24"/>
+        </w:rPr>
+      </w:pPr>
+      <w:r>
+        <w:rPr>
+          <w:sz w:val="24"/>
+          <w:szCs w:val="24"/>
+        </w:rPr>
+        <w:tab/>
+        <w:t>5.2 Recipe database - H</w:t>
+      </w:r>
+    </w:p>
+    <w:p>
+      <w:pPr>
+        <w:spacing w:line="240" w:lineRule="auto"/>
+        <w:rPr>
+          <w:sz w:val="24"/>
+          <w:szCs w:val="24"/>
+        </w:rPr>
+      </w:pPr>
+      <w:r>
+        <w:rPr>
+          <w:sz w:val="24"/>
+          <w:szCs w:val="24"/>
+        </w:rPr>
+        <w:tab/>
+        <w:t>5.3 Account database - H</w:t>
+      </w:r>
+    </w:p>
+    <w:p>
+      <w:pPr>
+        <w:spacing w:line="240" w:lineRule="auto"/>
+        <w:rPr>
+          <w:sz w:val="24"/>
+          <w:szCs w:val="24"/>
+        </w:rPr>
+      </w:pPr>
+      <w:r>
+        <w:rPr>
+          <w:sz w:val="24"/>
+          <w:szCs w:val="24"/>
+        </w:rPr>
+        <w:tab/>
+      </w:r>
+      <w:r>
+        <w:rPr>
+          <w:sz w:val="24"/>
+          <w:szCs w:val="24"/>
+        </w:rPr>
+        <w:tab/>
+        <w:t>5.3.1 Consist of Login and password – H</w:t>
+      </w:r>
+    </w:p>
+    <w:p>
+      <w:pPr>
+        <w:spacing w:line="240" w:lineRule="auto"/>
+        <w:rPr>
+          <w:sz w:val="24"/>
+          <w:szCs w:val="24"/>
+        </w:rPr>
+      </w:pPr>
+      <w:r>
+        <w:rPr>
+          <w:sz w:val="24"/>
+          <w:szCs w:val="24"/>
+        </w:rPr>
+        <w:tab/>
+      </w:r>
+      <w:r>
+        <w:rPr>
+          <w:sz w:val="24"/>
+          <w:szCs w:val="24"/>
+        </w:rPr>
+        <w:tab/>
+        <w:t>5.3.2 Login with something other than a given username and password (google API login)</w:t>
+      </w:r>
+      <w:r>
+        <w:rPr>
+          <w:sz w:val="24"/>
+          <w:szCs w:val="24"/>
+        </w:rPr>
+        <w:t xml:space="preserve"> - L</w:t>
+      </w:r>
+      <w:r>
+        <w:rPr>
+          <w:sz w:val="24"/>
+          <w:szCs w:val="24"/>
+        </w:rPr>
+        <w:tab/>
       </w:r>
     </w:p>
     <w:sectPr>

</xml_diff>